<commit_message>
Updated spec documents and reorganized stuff
Updated todo list
reorganized specification document
Reorganized folders for more logical placement
</commit_message>
<xml_diff>
--- a/Specification document.docx
+++ b/Specification document.docx
@@ -1,6 +1,6 @@
 
 <file path=word/document.xml><?xml version="1.0" encoding="utf-8"?>
-<w:document xmlns:wpc="http://schemas.microsoft.com/office/word/2010/wordprocessingCanvas" xmlns:mc="http://schemas.openxmlformats.org/markup-compatibility/2006" xmlns:o="urn:schemas-microsoft-com:office:office" xmlns:r="http://schemas.openxmlformats.org/officeDocument/2006/relationships" xmlns:m="http://schemas.openxmlformats.org/officeDocument/2006/math" xmlns:v="urn:schemas-microsoft-com:vml" xmlns:wp14="http://schemas.microsoft.com/office/word/2010/wordprocessingDrawing" xmlns:wp="http://schemas.openxmlformats.org/drawingml/2006/wordprocessingDrawing" xmlns:w10="urn:schemas-microsoft-com:office:word" xmlns:w="http://schemas.openxmlformats.org/wordprocessingml/2006/main" xmlns:w14="http://schemas.microsoft.com/office/word/2010/wordml" xmlns:w15="http://schemas.microsoft.com/office/word/2012/wordml" xmlns:wpg="http://schemas.microsoft.com/office/word/2010/wordprocessingGroup" xmlns:wpi="http://schemas.microsoft.com/office/word/2010/wordprocessingInk" xmlns:wne="http://schemas.microsoft.com/office/word/2006/wordml" xmlns:wps="http://schemas.microsoft.com/office/word/2010/wordprocessingShape" mc:Ignorable="w14 w15 wp14">
+<w:document xmlns:wpc="http://schemas.microsoft.com/office/word/2010/wordprocessingCanvas" xmlns:cx="http://schemas.microsoft.com/office/drawing/2014/chartex" xmlns:cx1="http://schemas.microsoft.com/office/drawing/2015/9/8/chartex" xmlns:mc="http://schemas.openxmlformats.org/markup-compatibility/2006" xmlns:o="urn:schemas-microsoft-com:office:office" xmlns:r="http://schemas.openxmlformats.org/officeDocument/2006/relationships" xmlns:m="http://schemas.openxmlformats.org/officeDocument/2006/math" xmlns:v="urn:schemas-microsoft-com:vml" xmlns:wp14="http://schemas.microsoft.com/office/word/2010/wordprocessingDrawing" xmlns:wp="http://schemas.openxmlformats.org/drawingml/2006/wordprocessingDrawing" xmlns:w10="urn:schemas-microsoft-com:office:word" xmlns:w="http://schemas.openxmlformats.org/wordprocessingml/2006/main" xmlns:w14="http://schemas.microsoft.com/office/word/2010/wordml" xmlns:w15="http://schemas.microsoft.com/office/word/2012/wordml" xmlns:w16se="http://schemas.microsoft.com/office/word/2015/wordml/symex" xmlns:wpg="http://schemas.microsoft.com/office/word/2010/wordprocessingGroup" xmlns:wpi="http://schemas.microsoft.com/office/word/2010/wordprocessingInk" xmlns:wne="http://schemas.microsoft.com/office/word/2006/wordml" xmlns:wps="http://schemas.microsoft.com/office/word/2010/wordprocessingShape" mc:Ignorable="w14 w15 w16se wp14">
   <w:body>
     <w:p>
       <w:pPr>
@@ -276,14 +276,204 @@
     </w:p>
     <w:p>
       <w:pPr>
+        <w:pStyle w:val="Heading2"/>
+        <w:numPr>
+          <w:ilvl w:val="1"/>
+          <w:numId w:val="2"/>
+        </w:numPr>
+      </w:pPr>
+      <w:r>
+        <w:t xml:space="preserve">Brief </w:t>
+      </w:r>
+      <w:r>
+        <w:t>History</w:t>
+      </w:r>
+      <w:r>
+        <w:t xml:space="preserve"> of this project</w:t>
+      </w:r>
+    </w:p>
+    <w:p>
+      <w:pPr>
         <w:pStyle w:val="ListParagraph"/>
+        <w:ind w:left="0"/>
+      </w:pPr>
+      <w:r>
+        <w:t>This project started because my mother said that she was always waking up tired in the winter. After some research, I figured out that she was tired because the alarm clock would jolt her awake, instead of being woken up by the sunrise, like in summer. A quick search suggested that the Philips wake-up light would be a great solution to this, but costed $100 or so.</w:t>
+      </w:r>
+      <w:r>
+        <w:t xml:space="preserve"> I wanted a cheap</w:t>
+      </w:r>
+      <w:r>
+        <w:t>er</w:t>
+      </w:r>
+      <w:r>
+        <w:t xml:space="preserve"> solution, </w:t>
+      </w:r>
+      <w:r>
+        <w:t xml:space="preserve">so I decided to go the DIY route. I figured that since I already had some background in PCB development, this would be a great opportunity to </w:t>
+      </w:r>
+      <w:r>
+        <w:t xml:space="preserve">go from initial concept to final </w:t>
+      </w:r>
+      <w:r>
+        <w:t xml:space="preserve">delivery. I can also learn a bit about microcontrollers along the way! </w:t>
+      </w:r>
+    </w:p>
+    <w:p>
+      <w:pPr>
+        <w:pStyle w:val="ListParagraph"/>
+        <w:ind w:left="72"/>
+      </w:pPr>
+    </w:p>
+    <w:p>
+      <w:pPr>
+        <w:pStyle w:val="ListParagraph"/>
+        <w:ind w:left="0"/>
+      </w:pPr>
+      <w:r>
+        <w:t>Of course, the first thing was to look online, but I quickly found that those DIY solutions were unpolished. Of course, my solution might end up the same, but at least I’ll have control over that and decide the tradeoffs on my own terms. So, I ended up deciding to build this entire project from scratch, just to know how it feels.</w:t>
+      </w:r>
+    </w:p>
+    <w:p>
+      <w:pPr>
+        <w:pStyle w:val="ListParagraph"/>
+        <w:ind w:left="72"/>
+      </w:pPr>
+    </w:p>
+    <w:p>
+      <w:pPr>
+        <w:pStyle w:val="Heading2"/>
+        <w:numPr>
+          <w:ilvl w:val="1"/>
+          <w:numId w:val="2"/>
+        </w:numPr>
+      </w:pPr>
+      <w:r>
+        <w:t>Purpose of this document</w:t>
+      </w:r>
+    </w:p>
+    <w:p>
+      <w:pPr>
+        <w:pStyle w:val="ListParagraph"/>
+        <w:ind w:left="72"/>
+      </w:pPr>
+    </w:p>
+    <w:p>
+      <w:pPr>
+        <w:pStyle w:val="ListParagraph"/>
+        <w:ind w:left="0"/>
+      </w:pPr>
+      <w:r>
+        <w:t>This document is intended to describe functional specif</w:t>
+      </w:r>
+      <w:r>
+        <w:t xml:space="preserve">ications of the wake-up light. </w:t>
+      </w:r>
+      <w:r>
+        <w:t>This document specifies</w:t>
+      </w:r>
+      <w:r>
+        <w:t xml:space="preserve"> the all components of this project, including PCB, </w:t>
+      </w:r>
+      <w:r>
+        <w:t>firmware</w:t>
+      </w:r>
+      <w:r>
+        <w:t>, mechanical and debugging.</w:t>
+      </w:r>
+      <w:r>
+        <w:t xml:space="preserve"> </w:t>
+      </w:r>
+      <w:r>
+        <w:t xml:space="preserve">The intended audience is for anyone looking for a practical beginner project, and for developers to make sure that all design criteria are met. </w:t>
+      </w:r>
+    </w:p>
+    <w:p>
+      <w:pPr>
+        <w:pStyle w:val="ListParagraph"/>
+        <w:ind w:left="72"/>
+      </w:pPr>
+    </w:p>
+    <w:p>
+      <w:pPr>
+        <w:pStyle w:val="Heading2"/>
+        <w:numPr>
+          <w:ilvl w:val="1"/>
+          <w:numId w:val="2"/>
+        </w:numPr>
+      </w:pPr>
+      <w:r>
+        <w:t>Scope of the project</w:t>
+      </w:r>
+    </w:p>
+    <w:p>
+      <w:pPr>
+        <w:pStyle w:val="ListParagraph"/>
+        <w:ind w:left="0"/>
+      </w:pPr>
+      <w:r>
+        <w:t xml:space="preserve">The wakeup light </w:t>
+      </w:r>
+      <w:r>
+        <w:t>gradually increases the brightness of the LED strips to simulate a sunrise. This provides a more natural wake-up, rather than an alarm clock to jolt you awake. This project is also intended to be a starting point for anyone else wanting to bu</w:t>
+      </w:r>
+      <w:r>
+        <w:t>ild a wake-up light themselves—it doesn’t require advanced knowledge of circuit design or programming, instead,</w:t>
+      </w:r>
+      <w:r>
+        <w:t xml:space="preserve"> it requires you to follow through.</w:t>
+      </w:r>
+    </w:p>
+    <w:p>
+      <w:pPr>
+        <w:pStyle w:val="ListParagraph"/>
+        <w:ind w:left="72"/>
+      </w:pPr>
+    </w:p>
+    <w:p>
+      <w:pPr>
+        <w:pStyle w:val="Heading1"/>
+        <w:numPr>
+          <w:ilvl w:val="0"/>
+          <w:numId w:val="1"/>
+        </w:numPr>
+        <w:rPr>
+          <w:rStyle w:val="Heading1Char"/>
+        </w:rPr>
+      </w:pPr>
+      <w:r>
+        <w:rPr>
+          <w:rStyle w:val="Heading1Char"/>
+        </w:rPr>
+        <w:t>General Description</w:t>
+      </w:r>
+    </w:p>
+    <w:p>
+      <w:r>
+        <w:t>The wakeup light gradually increases the brightness of the LED strips to simulate a sunrise</w:t>
+      </w:r>
+      <w:r>
+        <w:t xml:space="preserve">. Since all the code is on </w:t>
+      </w:r>
+      <w:proofErr w:type="spellStart"/>
+      <w:r>
+        <w:t>Github</w:t>
+      </w:r>
+      <w:proofErr w:type="spellEnd"/>
+      <w:r>
+        <w:t xml:space="preserve">, I encourage the end user to change the code to make the light better. </w:t>
+      </w:r>
+    </w:p>
+    <w:p>
+      <w:pPr>
+        <w:pStyle w:val="Heading2"/>
         <w:numPr>
           <w:ilvl w:val="1"/>
           <w:numId w:val="1"/>
         </w:numPr>
       </w:pPr>
       <w:r>
-        <w:t>Purpose of this project</w:t>
+        <w:t>Functions</w:t>
       </w:r>
     </w:p>
     <w:p>
@@ -291,241 +481,105 @@
         <w:pStyle w:val="ListParagraph"/>
         <w:ind w:left="72"/>
       </w:pPr>
-      <w:r>
-        <w:t xml:space="preserve">Wake-up lights are quite popular now, and ones that can be bought are quite expensive. I wanted a cheap solution, but felt that online DIY solutions were unpolished. None of the DIY solutions were intuitive, or they lacked things I would find useful, such as using the wake-up light as a smart light. Additionally, I felt that many core features were not included in DIY solutions; they felt hacked together and did not involve any creativity. So, I decided to make my own, and here it is.  </w:t>
-      </w:r>
-    </w:p>
-    <w:p>
-      <w:pPr>
-        <w:pStyle w:val="ListParagraph"/>
+    </w:p>
+    <w:p>
+      <w:pPr>
+        <w:pStyle w:val="Heading2"/>
         <w:numPr>
           <w:ilvl w:val="1"/>
           <w:numId w:val="1"/>
         </w:numPr>
       </w:pPr>
       <w:r>
-        <w:t>Purpose of this document</w:t>
-      </w:r>
-    </w:p>
-    <w:p>
-      <w:pPr>
-        <w:pStyle w:val="ListParagraph"/>
-        <w:ind w:left="72"/>
-      </w:pPr>
-    </w:p>
-    <w:p>
-      <w:pPr>
-        <w:pStyle w:val="ListParagraph"/>
-        <w:ind w:left="72"/>
-      </w:pPr>
-      <w:r>
-        <w:t>This document is intended to describe functional specifications of the wake-up light.  Since this project is relatively simple, both the hardware and software specifications will be found in this single document.</w:t>
-      </w:r>
-    </w:p>
-    <w:p>
-      <w:pPr>
-        <w:pStyle w:val="ListParagraph"/>
+        <w:t>Cost</w:t>
+      </w:r>
+    </w:p>
+    <w:p>
+      <w:r>
+        <w:t>The cost is</w:t>
+      </w:r>
+      <w:r>
+        <w:t xml:space="preserve"> at around $30 for hardware alone, however, depending on where you source components, you may get it cheaper. You do not need quality components, stuff from eBay is fine (that’s where I sourced my stuff). </w:t>
+      </w:r>
+    </w:p>
+    <w:p/>
+    <w:p>
+      <w:pPr>
+        <w:pStyle w:val="Heading1"/>
+        <w:numPr>
+          <w:ilvl w:val="0"/>
+          <w:numId w:val="1"/>
+        </w:numPr>
+      </w:pPr>
+      <w:r>
+        <w:lastRenderedPageBreak/>
+        <w:t>Functional Requirements</w:t>
+      </w:r>
+    </w:p>
+    <w:p>
+      <w:pPr>
+        <w:pStyle w:val="Heading2"/>
         <w:numPr>
           <w:ilvl w:val="1"/>
           <w:numId w:val="1"/>
         </w:numPr>
       </w:pPr>
       <w:r>
-        <w:t>Scope of the project</w:t>
+        <w:t>User Interface</w:t>
       </w:r>
     </w:p>
     <w:p>
       <w:pPr>
         <w:pStyle w:val="ListParagraph"/>
-        <w:ind w:left="72"/>
-      </w:pPr>
-      <w:r>
-        <w:t xml:space="preserve">The wakeup light provides a more peaceful way of waking up—rather than using an annoying buzzing noise to get up, it gradually increases the brightness of the LED strips to simulate a sunrise over a specified (default 30min) period. This provides a more natural way of waking up. </w:t>
-      </w:r>
-    </w:p>
-    <w:p>
-      <w:pPr>
-        <w:pStyle w:val="ListParagraph"/>
-        <w:numPr>
-          <w:ilvl w:val="0"/>
-          <w:numId w:val="1"/>
-        </w:numPr>
-      </w:pPr>
-      <w:r>
-        <w:t>General Description</w:t>
-      </w:r>
-    </w:p>
-    <w:p>
-      <w:pPr>
-        <w:pStyle w:val="ListParagraph"/>
+        <w:ind w:left="0"/>
+      </w:pPr>
+      <w:r>
+        <w:t xml:space="preserve">The rotary encoder controls the majority of the configurations, where turning the encoder scrolls through the menu items, and pushing the button selects the item. such as alarm/clock/date set, alarm on/off, and light on/off. When the alarm is set, the Arduino gradually turns up an LED strip over a specified period (default 30min). Another functions include a delayed off, where you gradually dim the light before turning off. </w:t>
+      </w:r>
+    </w:p>
+    <w:p>
+      <w:pPr>
+        <w:pStyle w:val="Heading2"/>
         <w:numPr>
           <w:ilvl w:val="1"/>
           <w:numId w:val="1"/>
         </w:numPr>
       </w:pPr>
       <w:r>
-        <w:t>Product Functions</w:t>
-      </w:r>
-    </w:p>
-    <w:p>
-      <w:pPr>
-        <w:pStyle w:val="ListParagraph"/>
-        <w:ind w:left="72"/>
-      </w:pPr>
-      <w:r>
-        <w:t>This product features one rotary encoder that controls</w:t>
-      </w:r>
-      <w:r>
-        <w:t xml:space="preserve"> majority of the functions. The main function is to gradually turn up an LED strip over a specified period (default 30min). Other functions include a gradually dimming turn off, and can be used as an automatic on light. </w:t>
-      </w:r>
-    </w:p>
-    <w:p>
-      <w:pPr>
-        <w:pStyle w:val="ListParagraph"/>
-        <w:numPr>
-          <w:ilvl w:val="1"/>
-          <w:numId w:val="1"/>
-        </w:numPr>
-      </w:pPr>
-      <w:r>
-        <w:t>D</w:t>
-      </w:r>
-    </w:p>
-    <w:p>
-      <w:pPr>
-        <w:pStyle w:val="ListParagraph"/>
-        <w:numPr>
-          <w:ilvl w:val="0"/>
-          <w:numId w:val="1"/>
-        </w:numPr>
-      </w:pPr>
-      <w:r>
-        <w:t>Functional Requirements</w:t>
-      </w:r>
-    </w:p>
-    <w:p>
-      <w:pPr>
-        <w:pStyle w:val="ListParagraph"/>
-        <w:numPr>
-          <w:ilvl w:val="1"/>
-          <w:numId w:val="1"/>
-        </w:numPr>
-      </w:pPr>
-      <w:r>
-        <w:t>User Interface</w:t>
-      </w:r>
-    </w:p>
-    <w:p>
-      <w:pPr>
-        <w:pStyle w:val="ListParagraph"/>
+        <w:t>Software</w:t>
+      </w:r>
+    </w:p>
+    <w:p>
+      <w:r>
+        <w:t>Stuff happens here</w:t>
+      </w:r>
+    </w:p>
+    <w:p>
+      <w:pPr>
+        <w:pStyle w:val="Heading3"/>
         <w:numPr>
           <w:ilvl w:val="2"/>
           <w:numId w:val="1"/>
         </w:numPr>
       </w:pPr>
       <w:r>
-        <w:t xml:space="preserve">The user will use the one rotary encoder + button that is available to interface the LED clock. </w:t>
-      </w:r>
-    </w:p>
-    <w:p>
-      <w:pPr>
-        <w:pStyle w:val="ListParagraph"/>
-        <w:numPr>
-          <w:ilvl w:val="1"/>
-          <w:numId w:val="1"/>
-        </w:numPr>
-      </w:pPr>
-      <w:r>
         <w:t>State machine</w:t>
       </w:r>
-    </w:p>
-    <w:p>
-      <w:pPr>
-        <w:pStyle w:val="ListParagraph"/>
-        <w:numPr>
-          <w:ilvl w:val="2"/>
-          <w:numId w:val="1"/>
-        </w:numPr>
-      </w:pPr>
-      <w:r>
-        <w:t>Sleep State</w:t>
-      </w:r>
-    </w:p>
-    <w:p>
-      <w:pPr>
-        <w:pStyle w:val="ListParagraph"/>
-        <w:ind w:left="72"/>
-      </w:pPr>
-      <w:r>
-        <w:t>By default the clock is in sleep state, where the LCD LED is off, and the clock and date is shown</w:t>
-      </w:r>
-    </w:p>
-    <w:p>
-      <w:pPr>
-        <w:pStyle w:val="ListParagraph"/>
-        <w:numPr>
-          <w:ilvl w:val="2"/>
-          <w:numId w:val="1"/>
-        </w:numPr>
-      </w:pPr>
-      <w:r>
-        <w:t>Awake State</w:t>
-      </w:r>
-    </w:p>
-    <w:p>
-      <w:pPr>
-        <w:pStyle w:val="ListParagraph"/>
-        <w:ind w:left="72"/>
-      </w:pPr>
-      <w:r>
-        <w:t>When the dial is turned left/right or pressed, then the clock will enter awake state where the LCD LED will turn on.</w:t>
-      </w:r>
-    </w:p>
-    <w:p>
-      <w:pPr>
-        <w:pStyle w:val="ListParagraph"/>
-        <w:numPr>
-          <w:ilvl w:val="2"/>
-          <w:numId w:val="1"/>
-        </w:numPr>
-      </w:pPr>
-      <w:r>
-        <w:t>Menu state</w:t>
-      </w:r>
-    </w:p>
-    <w:p>
-      <w:pPr>
-        <w:pStyle w:val="ListParagraph"/>
-        <w:ind w:left="72"/>
-      </w:pPr>
-      <w:r>
-        <w:t>The menu state will be displayed when the button is held for 3s. TO leave the menu state, hold the button for 3s, or navigate to exit.</w:t>
-      </w:r>
-    </w:p>
-    <w:p>
-      <w:pPr>
-        <w:pStyle w:val="ListParagraph"/>
-        <w:numPr>
-          <w:ilvl w:val="1"/>
-          <w:numId w:val="1"/>
-        </w:numPr>
-      </w:pPr>
-      <w:r>
-        <w:t>Block diagram</w:t>
-      </w:r>
-    </w:p>
-    <w:p>
-      <w:pPr>
-        <w:pStyle w:val="ListParagraph"/>
+      <w:r>
+        <w:t xml:space="preserve"> for rotary encoder</w:t>
+      </w:r>
+    </w:p>
+    <w:p>
+      <w:pPr>
+        <w:pStyle w:val="Heading3"/>
         <w:ind w:left="72"/>
       </w:pPr>
       <w:r>
         <w:rPr>
           <w:noProof/>
         </w:rPr>
-        <w:lastRenderedPageBreak/>
         <w:drawing>
-          <wp:inline distT="0" distB="0" distL="0" distR="0">
+          <wp:inline distT="0" distB="0" distL="0" distR="0" wp14:anchorId="48D63102" wp14:editId="5C22F5AA">
             <wp:extent cx="5943600" cy="2977515"/>
             <wp:effectExtent l="0" t="0" r="0" b="0"/>
             <wp:docPr id="1" name="Picture 1"/>
@@ -569,14 +623,320 @@
     </w:p>
     <w:p>
       <w:pPr>
+        <w:pStyle w:val="Heading4"/>
+        <w:numPr>
+          <w:ilvl w:val="3"/>
+          <w:numId w:val="1"/>
+        </w:numPr>
+      </w:pPr>
+      <w:r>
+        <w:t>Sleep State</w:t>
+      </w:r>
+    </w:p>
+    <w:p>
+      <w:pPr>
         <w:pStyle w:val="ListParagraph"/>
+        <w:ind w:left="0"/>
+      </w:pPr>
+      <w:r>
+        <w:t xml:space="preserve">By </w:t>
+      </w:r>
+      <w:proofErr w:type="gramStart"/>
+      <w:r>
+        <w:t>default</w:t>
+      </w:r>
+      <w:proofErr w:type="gramEnd"/>
+      <w:r>
+        <w:t xml:space="preserve"> the clock is in sleep state, where the LCD LED is off, and the clock and date is shown</w:t>
+      </w:r>
+    </w:p>
+    <w:p>
+      <w:pPr>
+        <w:pStyle w:val="Heading4"/>
+        <w:numPr>
+          <w:ilvl w:val="3"/>
+          <w:numId w:val="1"/>
+        </w:numPr>
+      </w:pPr>
+      <w:r>
+        <w:t>Awake State</w:t>
+      </w:r>
+    </w:p>
+    <w:p>
+      <w:pPr>
+        <w:pStyle w:val="ListParagraph"/>
+        <w:ind w:left="0"/>
+      </w:pPr>
+      <w:r>
+        <w:t>When the dial is turned left/right or pressed, then the clock will enter awake state where the LCD LED will turn on.</w:t>
+      </w:r>
+    </w:p>
+    <w:p>
+      <w:pPr>
+        <w:pStyle w:val="Heading4"/>
+        <w:numPr>
+          <w:ilvl w:val="3"/>
+          <w:numId w:val="1"/>
+        </w:numPr>
+      </w:pPr>
+      <w:r>
+        <w:t>Menu state</w:t>
+      </w:r>
+    </w:p>
+    <w:p>
+      <w:pPr>
+        <w:pStyle w:val="ListParagraph"/>
+        <w:ind w:left="0"/>
+      </w:pPr>
+      <w:r>
+        <w:t>The menu state will be displayed when the button is held for 3s. TO leave the menu state, hold the button for 3s, or navigate to exit.</w:t>
+      </w:r>
+    </w:p>
+    <w:p>
+      <w:pPr>
+        <w:pStyle w:val="Heading3"/>
+        <w:numPr>
+          <w:ilvl w:val="2"/>
+          <w:numId w:val="1"/>
+        </w:numPr>
+      </w:pPr>
+      <w:r>
+        <w:t>Wi-Fi</w:t>
+      </w:r>
+    </w:p>
+    <w:p>
+      <w:r>
+        <w:t xml:space="preserve">Add </w:t>
+      </w:r>
+      <w:proofErr w:type="spellStart"/>
+      <w:r>
+        <w:t>wi-fi</w:t>
+      </w:r>
+      <w:proofErr w:type="spellEnd"/>
+      <w:r>
+        <w:t xml:space="preserve"> </w:t>
+      </w:r>
+      <w:proofErr w:type="spellStart"/>
+      <w:r>
+        <w:t>compatability</w:t>
+      </w:r>
+      <w:proofErr w:type="spellEnd"/>
+      <w:r>
+        <w:t xml:space="preserve"> to control from web-browser</w:t>
+      </w:r>
+    </w:p>
+    <w:p>
+      <w:pPr>
+        <w:pStyle w:val="Heading3"/>
+        <w:numPr>
+          <w:ilvl w:val="2"/>
+          <w:numId w:val="1"/>
+        </w:numPr>
+      </w:pPr>
+      <w:r>
+        <w:t>Mobile app</w:t>
+      </w:r>
+    </w:p>
+    <w:p>
+      <w:r>
+        <w:t xml:space="preserve">Android or iOS app that connects to the device through </w:t>
+      </w:r>
+      <w:proofErr w:type="spellStart"/>
+      <w:r>
+        <w:t>wifi</w:t>
+      </w:r>
+      <w:proofErr w:type="spellEnd"/>
+    </w:p>
+    <w:p>
+      <w:pPr>
+        <w:pStyle w:val="ListParagraph"/>
+        <w:numPr>
+          <w:ilvl w:val="1"/>
+          <w:numId w:val="1"/>
+        </w:numPr>
+      </w:pPr>
+      <w:r>
+        <w:t>Block diagram</w:t>
+      </w:r>
+    </w:p>
+    <w:p>
+      <w:pPr>
+        <w:pStyle w:val="ListParagraph"/>
+        <w:ind w:left="72"/>
+      </w:pPr>
+    </w:p>
+    <w:p>
+      <w:pPr>
+        <w:pStyle w:val="Heading2"/>
+        <w:numPr>
+          <w:ilvl w:val="1"/>
+          <w:numId w:val="1"/>
+        </w:numPr>
+      </w:pPr>
+      <w:r>
+        <w:t>Hardware</w:t>
+      </w:r>
+    </w:p>
+    <w:p>
+      <w:pPr>
+        <w:pStyle w:val="ListParagraph"/>
+        <w:numPr>
+          <w:ilvl w:val="0"/>
+          <w:numId w:val="8"/>
+        </w:numPr>
+      </w:pPr>
+      <w:r>
+        <w:t>16x2 LCD with backlight</w:t>
+      </w:r>
+    </w:p>
+    <w:p>
+      <w:pPr>
+        <w:pStyle w:val="ListParagraph"/>
+        <w:numPr>
+          <w:ilvl w:val="0"/>
+          <w:numId w:val="8"/>
+        </w:numPr>
+      </w:pPr>
+      <w:r>
+        <w:t>Custom PCB</w:t>
+      </w:r>
+    </w:p>
+    <w:p>
+      <w:pPr>
+        <w:pStyle w:val="ListParagraph"/>
+        <w:numPr>
+          <w:ilvl w:val="0"/>
+          <w:numId w:val="8"/>
+        </w:numPr>
+      </w:pPr>
+      <w:r>
+        <w:t xml:space="preserve">Arduino </w:t>
+      </w:r>
+      <w:proofErr w:type="spellStart"/>
+      <w:r>
+        <w:t>nano</w:t>
+      </w:r>
+      <w:proofErr w:type="spellEnd"/>
+      <w:r>
+        <w:t xml:space="preserve"> or mini</w:t>
+      </w:r>
+    </w:p>
+    <w:p>
+      <w:pPr>
+        <w:pStyle w:val="ListParagraph"/>
+        <w:numPr>
+          <w:ilvl w:val="0"/>
+          <w:numId w:val="8"/>
+        </w:numPr>
+      </w:pPr>
+      <w:r>
+        <w:t>External Clock oscillator</w:t>
+      </w:r>
+    </w:p>
+    <w:p>
+      <w:pPr>
+        <w:pStyle w:val="ListParagraph"/>
+        <w:numPr>
+          <w:ilvl w:val="0"/>
+          <w:numId w:val="8"/>
+        </w:numPr>
+      </w:pPr>
+      <w:r>
+        <w:t>Push button</w:t>
+      </w:r>
+    </w:p>
+    <w:p>
+      <w:pPr>
+        <w:pStyle w:val="ListParagraph"/>
+        <w:numPr>
+          <w:ilvl w:val="0"/>
+          <w:numId w:val="8"/>
+        </w:numPr>
+      </w:pPr>
+      <w:r>
+        <w:t>Caps and resistors</w:t>
+      </w:r>
+    </w:p>
+    <w:p>
+      <w:pPr>
+        <w:pStyle w:val="ListParagraph"/>
+        <w:numPr>
+          <w:ilvl w:val="0"/>
+          <w:numId w:val="8"/>
+        </w:numPr>
+      </w:pPr>
+      <w:r>
+        <w:t>LED light strip</w:t>
+      </w:r>
+    </w:p>
+    <w:p>
+      <w:pPr>
+        <w:pStyle w:val="Heading1"/>
         <w:numPr>
           <w:ilvl w:val="0"/>
           <w:numId w:val="1"/>
         </w:numPr>
       </w:pPr>
-      <w:r>
-        <w:t>ToDo</w:t>
+      <w:bookmarkStart w:id="0" w:name="_GoBack"/>
+      <w:bookmarkEnd w:id="0"/>
+      <w:r>
+        <w:t>Mechanical</w:t>
+      </w:r>
+    </w:p>
+    <w:p>
+      <w:pPr>
+        <w:pStyle w:val="ListParagraph"/>
+        <w:numPr>
+          <w:ilvl w:val="0"/>
+          <w:numId w:val="7"/>
+        </w:numPr>
+      </w:pPr>
+      <w:r>
+        <w:t xml:space="preserve">All components must fit in a </w:t>
+      </w:r>
+      <w:proofErr w:type="spellStart"/>
+      <w:r>
+        <w:t>LxWxH</w:t>
+      </w:r>
+      <w:proofErr w:type="spellEnd"/>
+      <w:r>
+        <w:t>: 3.5” x 3.5” x 1.5” enclosure</w:t>
+      </w:r>
+    </w:p>
+    <w:p>
+      <w:pPr>
+        <w:pStyle w:val="ListParagraph"/>
+        <w:numPr>
+          <w:ilvl w:val="0"/>
+          <w:numId w:val="7"/>
+        </w:numPr>
+      </w:pPr>
+      <w:r>
+        <w:t>Rotary encoder will protrude from the middle of the enclosure</w:t>
+      </w:r>
+    </w:p>
+    <w:p>
+      <w:pPr>
+        <w:pStyle w:val="Heading1"/>
+        <w:numPr>
+          <w:ilvl w:val="0"/>
+          <w:numId w:val="1"/>
+        </w:numPr>
+      </w:pPr>
+      <w:r>
+        <w:t>Debugging</w:t>
+      </w:r>
+    </w:p>
+    <w:p>
+      <w:pPr>
+        <w:pStyle w:val="Heading1"/>
+        <w:numPr>
+          <w:ilvl w:val="0"/>
+          <w:numId w:val="1"/>
+        </w:numPr>
+      </w:pPr>
+      <w:r>
+        <w:t>Further development</w:t>
       </w:r>
     </w:p>
     <w:p>
@@ -584,8 +944,13 @@
         <w:pStyle w:val="ListParagraph"/>
         <w:ind w:left="72"/>
       </w:pPr>
-      <w:r>
-        <w:t>Bluetooth integration for android/iOS</w:t>
+      <w:proofErr w:type="spellStart"/>
+      <w:r>
+        <w:t>Wi-fi</w:t>
+      </w:r>
+      <w:proofErr w:type="spellEnd"/>
+      <w:r>
+        <w:t xml:space="preserve"> integration for android/iOS</w:t>
       </w:r>
     </w:p>
     <w:p>
@@ -603,10 +968,8 @@
         <w:ind w:left="72"/>
       </w:pPr>
       <w:r>
-        <w:t>Add a python wrapper to really test out my coding skills!</w:t>
-      </w:r>
-      <w:bookmarkStart w:id="0" w:name="_GoBack"/>
-      <w:bookmarkEnd w:id="0"/>
+        <w:t xml:space="preserve">Add a python wrapper </w:t>
+      </w:r>
     </w:p>
     <w:sectPr>
       <w:pgSz w:w="12240" w:h="15840"/>
@@ -619,9 +982,9 @@
 </file>
 
 <file path=word/numbering.xml><?xml version="1.0" encoding="utf-8"?>
-<w:numbering xmlns:wpc="http://schemas.microsoft.com/office/word/2010/wordprocessingCanvas" xmlns:mc="http://schemas.openxmlformats.org/markup-compatibility/2006" xmlns:o="urn:schemas-microsoft-com:office:office" xmlns:r="http://schemas.openxmlformats.org/officeDocument/2006/relationships" xmlns:m="http://schemas.openxmlformats.org/officeDocument/2006/math" xmlns:v="urn:schemas-microsoft-com:vml" xmlns:wp14="http://schemas.microsoft.com/office/word/2010/wordprocessingDrawing" xmlns:wp="http://schemas.openxmlformats.org/drawingml/2006/wordprocessingDrawing" xmlns:w10="urn:schemas-microsoft-com:office:word" xmlns:w="http://schemas.openxmlformats.org/wordprocessingml/2006/main" xmlns:w14="http://schemas.microsoft.com/office/word/2010/wordml" xmlns:w15="http://schemas.microsoft.com/office/word/2012/wordml" xmlns:wpg="http://schemas.microsoft.com/office/word/2010/wordprocessingGroup" xmlns:wpi="http://schemas.microsoft.com/office/word/2010/wordprocessingInk" xmlns:wne="http://schemas.microsoft.com/office/word/2006/wordml" xmlns:wps="http://schemas.microsoft.com/office/word/2010/wordprocessingShape" mc:Ignorable="w14 w15 wp14">
+<w:numbering xmlns:wpc="http://schemas.microsoft.com/office/word/2010/wordprocessingCanvas" xmlns:cx="http://schemas.microsoft.com/office/drawing/2014/chartex" xmlns:cx1="http://schemas.microsoft.com/office/drawing/2015/9/8/chartex" xmlns:mc="http://schemas.openxmlformats.org/markup-compatibility/2006" xmlns:o="urn:schemas-microsoft-com:office:office" xmlns:r="http://schemas.openxmlformats.org/officeDocument/2006/relationships" xmlns:m="http://schemas.openxmlformats.org/officeDocument/2006/math" xmlns:v="urn:schemas-microsoft-com:vml" xmlns:wp14="http://schemas.microsoft.com/office/word/2010/wordprocessingDrawing" xmlns:wp="http://schemas.openxmlformats.org/drawingml/2006/wordprocessingDrawing" xmlns:w10="urn:schemas-microsoft-com:office:word" xmlns:w="http://schemas.openxmlformats.org/wordprocessingml/2006/main" xmlns:w14="http://schemas.microsoft.com/office/word/2010/wordml" xmlns:w15="http://schemas.microsoft.com/office/word/2012/wordml" xmlns:w16se="http://schemas.microsoft.com/office/word/2015/wordml/symex" xmlns:wpg="http://schemas.microsoft.com/office/word/2010/wordprocessingGroup" xmlns:wpi="http://schemas.microsoft.com/office/word/2010/wordprocessingInk" xmlns:wne="http://schemas.microsoft.com/office/word/2006/wordml" xmlns:wps="http://schemas.microsoft.com/office/word/2010/wordprocessingShape" mc:Ignorable="w14 w15 w16se wp14">
   <w:abstractNum w:abstractNumId="0" w15:restartNumberingAfterBreak="0">
-    <w:nsid w:val="4C2D15BE"/>
+    <w:nsid w:val="0B6C4DAD"/>
     <w:multiLevelType w:val="multilevel"/>
     <w:tmpl w:val="13AE507A"/>
     <w:lvl w:ilvl="0">
@@ -733,14 +1096,745 @@
       </w:rPr>
     </w:lvl>
   </w:abstractNum>
+  <w:abstractNum w:abstractNumId="1" w15:restartNumberingAfterBreak="0">
+    <w:nsid w:val="22E26163"/>
+    <w:multiLevelType w:val="hybridMultilevel"/>
+    <w:tmpl w:val="BA247780"/>
+    <w:lvl w:ilvl="0" w:tplc="0409000F">
+      <w:start w:val="1"/>
+      <w:numFmt w:val="decimal"/>
+      <w:lvlText w:val="%1."/>
+      <w:lvlJc w:val="left"/>
+      <w:pPr>
+        <w:ind w:left="720" w:hanging="360"/>
+      </w:pPr>
+    </w:lvl>
+    <w:lvl w:ilvl="1" w:tplc="04090019" w:tentative="1">
+      <w:start w:val="1"/>
+      <w:numFmt w:val="lowerLetter"/>
+      <w:lvlText w:val="%2."/>
+      <w:lvlJc w:val="left"/>
+      <w:pPr>
+        <w:ind w:left="1440" w:hanging="360"/>
+      </w:pPr>
+    </w:lvl>
+    <w:lvl w:ilvl="2" w:tplc="0409001B" w:tentative="1">
+      <w:start w:val="1"/>
+      <w:numFmt w:val="lowerRoman"/>
+      <w:lvlText w:val="%3."/>
+      <w:lvlJc w:val="right"/>
+      <w:pPr>
+        <w:ind w:left="2160" w:hanging="180"/>
+      </w:pPr>
+    </w:lvl>
+    <w:lvl w:ilvl="3" w:tplc="0409000F" w:tentative="1">
+      <w:start w:val="1"/>
+      <w:numFmt w:val="decimal"/>
+      <w:lvlText w:val="%4."/>
+      <w:lvlJc w:val="left"/>
+      <w:pPr>
+        <w:ind w:left="2880" w:hanging="360"/>
+      </w:pPr>
+    </w:lvl>
+    <w:lvl w:ilvl="4" w:tplc="04090019" w:tentative="1">
+      <w:start w:val="1"/>
+      <w:numFmt w:val="lowerLetter"/>
+      <w:lvlText w:val="%5."/>
+      <w:lvlJc w:val="left"/>
+      <w:pPr>
+        <w:ind w:left="3600" w:hanging="360"/>
+      </w:pPr>
+    </w:lvl>
+    <w:lvl w:ilvl="5" w:tplc="0409001B" w:tentative="1">
+      <w:start w:val="1"/>
+      <w:numFmt w:val="lowerRoman"/>
+      <w:lvlText w:val="%6."/>
+      <w:lvlJc w:val="right"/>
+      <w:pPr>
+        <w:ind w:left="4320" w:hanging="180"/>
+      </w:pPr>
+    </w:lvl>
+    <w:lvl w:ilvl="6" w:tplc="0409000F" w:tentative="1">
+      <w:start w:val="1"/>
+      <w:numFmt w:val="decimal"/>
+      <w:lvlText w:val="%7."/>
+      <w:lvlJc w:val="left"/>
+      <w:pPr>
+        <w:ind w:left="5040" w:hanging="360"/>
+      </w:pPr>
+    </w:lvl>
+    <w:lvl w:ilvl="7" w:tplc="04090019" w:tentative="1">
+      <w:start w:val="1"/>
+      <w:numFmt w:val="lowerLetter"/>
+      <w:lvlText w:val="%8."/>
+      <w:lvlJc w:val="left"/>
+      <w:pPr>
+        <w:ind w:left="5760" w:hanging="360"/>
+      </w:pPr>
+    </w:lvl>
+    <w:lvl w:ilvl="8" w:tplc="0409001B" w:tentative="1">
+      <w:start w:val="1"/>
+      <w:numFmt w:val="lowerRoman"/>
+      <w:lvlText w:val="%9."/>
+      <w:lvlJc w:val="right"/>
+      <w:pPr>
+        <w:ind w:left="6480" w:hanging="180"/>
+      </w:pPr>
+    </w:lvl>
+  </w:abstractNum>
+  <w:abstractNum w:abstractNumId="2" w15:restartNumberingAfterBreak="0">
+    <w:nsid w:val="4C2D15BE"/>
+    <w:multiLevelType w:val="multilevel"/>
+    <w:tmpl w:val="28E8BFD2"/>
+    <w:lvl w:ilvl="0">
+      <w:start w:val="1"/>
+      <w:numFmt w:val="decimal"/>
+      <w:lvlText w:val="%1."/>
+      <w:lvlJc w:val="left"/>
+      <w:pPr>
+        <w:ind w:left="72" w:hanging="360"/>
+      </w:pPr>
+      <w:rPr>
+        <w:rFonts w:hint="default"/>
+      </w:rPr>
+    </w:lvl>
+    <w:lvl w:ilvl="1">
+      <w:start w:val="1"/>
+      <w:numFmt w:val="decimal"/>
+      <w:lvlText w:val="%1.%2"/>
+      <w:lvlJc w:val="left"/>
+      <w:pPr>
+        <w:ind w:left="72" w:hanging="360"/>
+      </w:pPr>
+      <w:rPr>
+        <w:rFonts w:hint="default"/>
+      </w:rPr>
+    </w:lvl>
+    <w:lvl w:ilvl="2">
+      <w:start w:val="1"/>
+      <w:numFmt w:val="decimal"/>
+      <w:lvlText w:val="%1.%2.%3"/>
+      <w:lvlJc w:val="left"/>
+      <w:pPr>
+        <w:ind w:left="72" w:hanging="360"/>
+      </w:pPr>
+      <w:rPr>
+        <w:rFonts w:hint="default"/>
+      </w:rPr>
+    </w:lvl>
+    <w:lvl w:ilvl="3">
+      <w:start w:val="1"/>
+      <w:numFmt w:val="decimal"/>
+      <w:lvlText w:val="%1.%2.%3.%4"/>
+      <w:lvlJc w:val="left"/>
+      <w:pPr>
+        <w:ind w:left="72" w:hanging="360"/>
+      </w:pPr>
+      <w:rPr>
+        <w:rFonts w:hint="default"/>
+      </w:rPr>
+    </w:lvl>
+    <w:lvl w:ilvl="4">
+      <w:start w:val="1"/>
+      <w:numFmt w:val="decimal"/>
+      <w:lvlText w:val="%1.%2.%3.%4.%5"/>
+      <w:lvlJc w:val="left"/>
+      <w:pPr>
+        <w:ind w:left="72" w:hanging="360"/>
+      </w:pPr>
+      <w:rPr>
+        <w:rFonts w:hint="default"/>
+      </w:rPr>
+    </w:lvl>
+    <w:lvl w:ilvl="5">
+      <w:start w:val="1"/>
+      <w:numFmt w:val="lowerRoman"/>
+      <w:lvlText w:val="%6."/>
+      <w:lvlJc w:val="right"/>
+      <w:pPr>
+        <w:ind w:left="72" w:hanging="360"/>
+      </w:pPr>
+      <w:rPr>
+        <w:rFonts w:hint="default"/>
+      </w:rPr>
+    </w:lvl>
+    <w:lvl w:ilvl="6">
+      <w:start w:val="1"/>
+      <w:numFmt w:val="decimal"/>
+      <w:lvlText w:val="%7."/>
+      <w:lvlJc w:val="left"/>
+      <w:pPr>
+        <w:ind w:left="72" w:hanging="360"/>
+      </w:pPr>
+      <w:rPr>
+        <w:rFonts w:hint="default"/>
+      </w:rPr>
+    </w:lvl>
+    <w:lvl w:ilvl="7">
+      <w:start w:val="1"/>
+      <w:numFmt w:val="lowerLetter"/>
+      <w:lvlText w:val="%8."/>
+      <w:lvlJc w:val="left"/>
+      <w:pPr>
+        <w:ind w:left="72" w:hanging="360"/>
+      </w:pPr>
+      <w:rPr>
+        <w:rFonts w:hint="default"/>
+      </w:rPr>
+    </w:lvl>
+    <w:lvl w:ilvl="8">
+      <w:start w:val="1"/>
+      <w:numFmt w:val="lowerRoman"/>
+      <w:lvlText w:val="%9."/>
+      <w:lvlJc w:val="right"/>
+      <w:pPr>
+        <w:ind w:left="72" w:hanging="360"/>
+      </w:pPr>
+      <w:rPr>
+        <w:rFonts w:hint="default"/>
+      </w:rPr>
+    </w:lvl>
+  </w:abstractNum>
+  <w:abstractNum w:abstractNumId="3" w15:restartNumberingAfterBreak="0">
+    <w:nsid w:val="544E0C9B"/>
+    <w:multiLevelType w:val="hybridMultilevel"/>
+    <w:tmpl w:val="81643F52"/>
+    <w:lvl w:ilvl="0" w:tplc="04090001">
+      <w:start w:val="1"/>
+      <w:numFmt w:val="bullet"/>
+      <w:lvlText w:val=""/>
+      <w:lvlJc w:val="left"/>
+      <w:pPr>
+        <w:ind w:left="720" w:hanging="360"/>
+      </w:pPr>
+      <w:rPr>
+        <w:rFonts w:ascii="Symbol" w:hAnsi="Symbol" w:hint="default"/>
+      </w:rPr>
+    </w:lvl>
+    <w:lvl w:ilvl="1" w:tplc="04090003" w:tentative="1">
+      <w:start w:val="1"/>
+      <w:numFmt w:val="bullet"/>
+      <w:lvlText w:val="o"/>
+      <w:lvlJc w:val="left"/>
+      <w:pPr>
+        <w:ind w:left="1440" w:hanging="360"/>
+      </w:pPr>
+      <w:rPr>
+        <w:rFonts w:ascii="Courier New" w:hAnsi="Courier New" w:cs="Courier New" w:hint="default"/>
+      </w:rPr>
+    </w:lvl>
+    <w:lvl w:ilvl="2" w:tplc="04090005" w:tentative="1">
+      <w:start w:val="1"/>
+      <w:numFmt w:val="bullet"/>
+      <w:lvlText w:val=""/>
+      <w:lvlJc w:val="left"/>
+      <w:pPr>
+        <w:ind w:left="2160" w:hanging="360"/>
+      </w:pPr>
+      <w:rPr>
+        <w:rFonts w:ascii="Wingdings" w:hAnsi="Wingdings" w:hint="default"/>
+      </w:rPr>
+    </w:lvl>
+    <w:lvl w:ilvl="3" w:tplc="04090001" w:tentative="1">
+      <w:start w:val="1"/>
+      <w:numFmt w:val="bullet"/>
+      <w:lvlText w:val=""/>
+      <w:lvlJc w:val="left"/>
+      <w:pPr>
+        <w:ind w:left="2880" w:hanging="360"/>
+      </w:pPr>
+      <w:rPr>
+        <w:rFonts w:ascii="Symbol" w:hAnsi="Symbol" w:hint="default"/>
+      </w:rPr>
+    </w:lvl>
+    <w:lvl w:ilvl="4" w:tplc="04090003" w:tentative="1">
+      <w:start w:val="1"/>
+      <w:numFmt w:val="bullet"/>
+      <w:lvlText w:val="o"/>
+      <w:lvlJc w:val="left"/>
+      <w:pPr>
+        <w:ind w:left="3600" w:hanging="360"/>
+      </w:pPr>
+      <w:rPr>
+        <w:rFonts w:ascii="Courier New" w:hAnsi="Courier New" w:cs="Courier New" w:hint="default"/>
+      </w:rPr>
+    </w:lvl>
+    <w:lvl w:ilvl="5" w:tplc="04090005" w:tentative="1">
+      <w:start w:val="1"/>
+      <w:numFmt w:val="bullet"/>
+      <w:lvlText w:val=""/>
+      <w:lvlJc w:val="left"/>
+      <w:pPr>
+        <w:ind w:left="4320" w:hanging="360"/>
+      </w:pPr>
+      <w:rPr>
+        <w:rFonts w:ascii="Wingdings" w:hAnsi="Wingdings" w:hint="default"/>
+      </w:rPr>
+    </w:lvl>
+    <w:lvl w:ilvl="6" w:tplc="04090001" w:tentative="1">
+      <w:start w:val="1"/>
+      <w:numFmt w:val="bullet"/>
+      <w:lvlText w:val=""/>
+      <w:lvlJc w:val="left"/>
+      <w:pPr>
+        <w:ind w:left="5040" w:hanging="360"/>
+      </w:pPr>
+      <w:rPr>
+        <w:rFonts w:ascii="Symbol" w:hAnsi="Symbol" w:hint="default"/>
+      </w:rPr>
+    </w:lvl>
+    <w:lvl w:ilvl="7" w:tplc="04090003" w:tentative="1">
+      <w:start w:val="1"/>
+      <w:numFmt w:val="bullet"/>
+      <w:lvlText w:val="o"/>
+      <w:lvlJc w:val="left"/>
+      <w:pPr>
+        <w:ind w:left="5760" w:hanging="360"/>
+      </w:pPr>
+      <w:rPr>
+        <w:rFonts w:ascii="Courier New" w:hAnsi="Courier New" w:cs="Courier New" w:hint="default"/>
+      </w:rPr>
+    </w:lvl>
+    <w:lvl w:ilvl="8" w:tplc="04090005" w:tentative="1">
+      <w:start w:val="1"/>
+      <w:numFmt w:val="bullet"/>
+      <w:lvlText w:val=""/>
+      <w:lvlJc w:val="left"/>
+      <w:pPr>
+        <w:ind w:left="6480" w:hanging="360"/>
+      </w:pPr>
+      <w:rPr>
+        <w:rFonts w:ascii="Wingdings" w:hAnsi="Wingdings" w:hint="default"/>
+      </w:rPr>
+    </w:lvl>
+  </w:abstractNum>
+  <w:abstractNum w:abstractNumId="4" w15:restartNumberingAfterBreak="0">
+    <w:nsid w:val="56444622"/>
+    <w:multiLevelType w:val="hybridMultilevel"/>
+    <w:tmpl w:val="7ADA8158"/>
+    <w:lvl w:ilvl="0" w:tplc="0409000F">
+      <w:start w:val="1"/>
+      <w:numFmt w:val="decimal"/>
+      <w:lvlText w:val="%1."/>
+      <w:lvlJc w:val="left"/>
+      <w:pPr>
+        <w:ind w:left="720" w:hanging="360"/>
+      </w:pPr>
+    </w:lvl>
+    <w:lvl w:ilvl="1" w:tplc="04090019" w:tentative="1">
+      <w:start w:val="1"/>
+      <w:numFmt w:val="lowerLetter"/>
+      <w:lvlText w:val="%2."/>
+      <w:lvlJc w:val="left"/>
+      <w:pPr>
+        <w:ind w:left="1440" w:hanging="360"/>
+      </w:pPr>
+    </w:lvl>
+    <w:lvl w:ilvl="2" w:tplc="0409001B" w:tentative="1">
+      <w:start w:val="1"/>
+      <w:numFmt w:val="lowerRoman"/>
+      <w:lvlText w:val="%3."/>
+      <w:lvlJc w:val="right"/>
+      <w:pPr>
+        <w:ind w:left="2160" w:hanging="180"/>
+      </w:pPr>
+    </w:lvl>
+    <w:lvl w:ilvl="3" w:tplc="0409000F" w:tentative="1">
+      <w:start w:val="1"/>
+      <w:numFmt w:val="decimal"/>
+      <w:lvlText w:val="%4."/>
+      <w:lvlJc w:val="left"/>
+      <w:pPr>
+        <w:ind w:left="2880" w:hanging="360"/>
+      </w:pPr>
+    </w:lvl>
+    <w:lvl w:ilvl="4" w:tplc="04090019" w:tentative="1">
+      <w:start w:val="1"/>
+      <w:numFmt w:val="lowerLetter"/>
+      <w:lvlText w:val="%5."/>
+      <w:lvlJc w:val="left"/>
+      <w:pPr>
+        <w:ind w:left="3600" w:hanging="360"/>
+      </w:pPr>
+    </w:lvl>
+    <w:lvl w:ilvl="5" w:tplc="0409001B" w:tentative="1">
+      <w:start w:val="1"/>
+      <w:numFmt w:val="lowerRoman"/>
+      <w:lvlText w:val="%6."/>
+      <w:lvlJc w:val="right"/>
+      <w:pPr>
+        <w:ind w:left="4320" w:hanging="180"/>
+      </w:pPr>
+    </w:lvl>
+    <w:lvl w:ilvl="6" w:tplc="0409000F" w:tentative="1">
+      <w:start w:val="1"/>
+      <w:numFmt w:val="decimal"/>
+      <w:lvlText w:val="%7."/>
+      <w:lvlJc w:val="left"/>
+      <w:pPr>
+        <w:ind w:left="5040" w:hanging="360"/>
+      </w:pPr>
+    </w:lvl>
+    <w:lvl w:ilvl="7" w:tplc="04090019" w:tentative="1">
+      <w:start w:val="1"/>
+      <w:numFmt w:val="lowerLetter"/>
+      <w:lvlText w:val="%8."/>
+      <w:lvlJc w:val="left"/>
+      <w:pPr>
+        <w:ind w:left="5760" w:hanging="360"/>
+      </w:pPr>
+    </w:lvl>
+    <w:lvl w:ilvl="8" w:tplc="0409001B" w:tentative="1">
+      <w:start w:val="1"/>
+      <w:numFmt w:val="lowerRoman"/>
+      <w:lvlText w:val="%9."/>
+      <w:lvlJc w:val="right"/>
+      <w:pPr>
+        <w:ind w:left="6480" w:hanging="180"/>
+      </w:pPr>
+    </w:lvl>
+  </w:abstractNum>
+  <w:abstractNum w:abstractNumId="5" w15:restartNumberingAfterBreak="0">
+    <w:nsid w:val="5871311C"/>
+    <w:multiLevelType w:val="hybridMultilevel"/>
+    <w:tmpl w:val="5962767C"/>
+    <w:lvl w:ilvl="0" w:tplc="04090001">
+      <w:start w:val="1"/>
+      <w:numFmt w:val="bullet"/>
+      <w:lvlText w:val=""/>
+      <w:lvlJc w:val="left"/>
+      <w:pPr>
+        <w:ind w:left="720" w:hanging="360"/>
+      </w:pPr>
+      <w:rPr>
+        <w:rFonts w:ascii="Symbol" w:hAnsi="Symbol" w:hint="default"/>
+      </w:rPr>
+    </w:lvl>
+    <w:lvl w:ilvl="1" w:tplc="04090003" w:tentative="1">
+      <w:start w:val="1"/>
+      <w:numFmt w:val="bullet"/>
+      <w:lvlText w:val="o"/>
+      <w:lvlJc w:val="left"/>
+      <w:pPr>
+        <w:ind w:left="1440" w:hanging="360"/>
+      </w:pPr>
+      <w:rPr>
+        <w:rFonts w:ascii="Courier New" w:hAnsi="Courier New" w:cs="Courier New" w:hint="default"/>
+      </w:rPr>
+    </w:lvl>
+    <w:lvl w:ilvl="2" w:tplc="04090005" w:tentative="1">
+      <w:start w:val="1"/>
+      <w:numFmt w:val="bullet"/>
+      <w:lvlText w:val=""/>
+      <w:lvlJc w:val="left"/>
+      <w:pPr>
+        <w:ind w:left="2160" w:hanging="360"/>
+      </w:pPr>
+      <w:rPr>
+        <w:rFonts w:ascii="Wingdings" w:hAnsi="Wingdings" w:hint="default"/>
+      </w:rPr>
+    </w:lvl>
+    <w:lvl w:ilvl="3" w:tplc="04090001" w:tentative="1">
+      <w:start w:val="1"/>
+      <w:numFmt w:val="bullet"/>
+      <w:lvlText w:val=""/>
+      <w:lvlJc w:val="left"/>
+      <w:pPr>
+        <w:ind w:left="2880" w:hanging="360"/>
+      </w:pPr>
+      <w:rPr>
+        <w:rFonts w:ascii="Symbol" w:hAnsi="Symbol" w:hint="default"/>
+      </w:rPr>
+    </w:lvl>
+    <w:lvl w:ilvl="4" w:tplc="04090003" w:tentative="1">
+      <w:start w:val="1"/>
+      <w:numFmt w:val="bullet"/>
+      <w:lvlText w:val="o"/>
+      <w:lvlJc w:val="left"/>
+      <w:pPr>
+        <w:ind w:left="3600" w:hanging="360"/>
+      </w:pPr>
+      <w:rPr>
+        <w:rFonts w:ascii="Courier New" w:hAnsi="Courier New" w:cs="Courier New" w:hint="default"/>
+      </w:rPr>
+    </w:lvl>
+    <w:lvl w:ilvl="5" w:tplc="04090005" w:tentative="1">
+      <w:start w:val="1"/>
+      <w:numFmt w:val="bullet"/>
+      <w:lvlText w:val=""/>
+      <w:lvlJc w:val="left"/>
+      <w:pPr>
+        <w:ind w:left="4320" w:hanging="360"/>
+      </w:pPr>
+      <w:rPr>
+        <w:rFonts w:ascii="Wingdings" w:hAnsi="Wingdings" w:hint="default"/>
+      </w:rPr>
+    </w:lvl>
+    <w:lvl w:ilvl="6" w:tplc="04090001" w:tentative="1">
+      <w:start w:val="1"/>
+      <w:numFmt w:val="bullet"/>
+      <w:lvlText w:val=""/>
+      <w:lvlJc w:val="left"/>
+      <w:pPr>
+        <w:ind w:left="5040" w:hanging="360"/>
+      </w:pPr>
+      <w:rPr>
+        <w:rFonts w:ascii="Symbol" w:hAnsi="Symbol" w:hint="default"/>
+      </w:rPr>
+    </w:lvl>
+    <w:lvl w:ilvl="7" w:tplc="04090003" w:tentative="1">
+      <w:start w:val="1"/>
+      <w:numFmt w:val="bullet"/>
+      <w:lvlText w:val="o"/>
+      <w:lvlJc w:val="left"/>
+      <w:pPr>
+        <w:ind w:left="5760" w:hanging="360"/>
+      </w:pPr>
+      <w:rPr>
+        <w:rFonts w:ascii="Courier New" w:hAnsi="Courier New" w:cs="Courier New" w:hint="default"/>
+      </w:rPr>
+    </w:lvl>
+    <w:lvl w:ilvl="8" w:tplc="04090005" w:tentative="1">
+      <w:start w:val="1"/>
+      <w:numFmt w:val="bullet"/>
+      <w:lvlText w:val=""/>
+      <w:lvlJc w:val="left"/>
+      <w:pPr>
+        <w:ind w:left="6480" w:hanging="360"/>
+      </w:pPr>
+      <w:rPr>
+        <w:rFonts w:ascii="Wingdings" w:hAnsi="Wingdings" w:hint="default"/>
+      </w:rPr>
+    </w:lvl>
+  </w:abstractNum>
+  <w:abstractNum w:abstractNumId="6" w15:restartNumberingAfterBreak="0">
+    <w:nsid w:val="628F5C4C"/>
+    <w:multiLevelType w:val="multilevel"/>
+    <w:tmpl w:val="13AE507A"/>
+    <w:lvl w:ilvl="0">
+      <w:start w:val="1"/>
+      <w:numFmt w:val="decimal"/>
+      <w:lvlText w:val="%1."/>
+      <w:lvlJc w:val="left"/>
+      <w:pPr>
+        <w:ind w:left="72" w:hanging="360"/>
+      </w:pPr>
+      <w:rPr>
+        <w:rFonts w:hint="default"/>
+      </w:rPr>
+    </w:lvl>
+    <w:lvl w:ilvl="1">
+      <w:start w:val="1"/>
+      <w:numFmt w:val="decimal"/>
+      <w:lvlText w:val="%1.%2"/>
+      <w:lvlJc w:val="left"/>
+      <w:pPr>
+        <w:ind w:left="72" w:hanging="360"/>
+      </w:pPr>
+      <w:rPr>
+        <w:rFonts w:hint="default"/>
+      </w:rPr>
+    </w:lvl>
+    <w:lvl w:ilvl="2">
+      <w:start w:val="1"/>
+      <w:numFmt w:val="decimal"/>
+      <w:lvlText w:val="%1.%2.%3"/>
+      <w:lvlJc w:val="left"/>
+      <w:pPr>
+        <w:ind w:left="72" w:hanging="360"/>
+      </w:pPr>
+      <w:rPr>
+        <w:rFonts w:hint="default"/>
+      </w:rPr>
+    </w:lvl>
+    <w:lvl w:ilvl="3">
+      <w:start w:val="1"/>
+      <w:numFmt w:val="decimal"/>
+      <w:lvlText w:val="%1.%2.%3.%4"/>
+      <w:lvlJc w:val="left"/>
+      <w:pPr>
+        <w:ind w:left="72" w:hanging="360"/>
+      </w:pPr>
+      <w:rPr>
+        <w:rFonts w:hint="default"/>
+      </w:rPr>
+    </w:lvl>
+    <w:lvl w:ilvl="4">
+      <w:start w:val="1"/>
+      <w:numFmt w:val="decimal"/>
+      <w:lvlText w:val="%1.%2.%3.%4.%5"/>
+      <w:lvlJc w:val="left"/>
+      <w:pPr>
+        <w:ind w:left="72" w:hanging="360"/>
+      </w:pPr>
+      <w:rPr>
+        <w:rFonts w:hint="default"/>
+      </w:rPr>
+    </w:lvl>
+    <w:lvl w:ilvl="5">
+      <w:start w:val="1"/>
+      <w:numFmt w:val="lowerRoman"/>
+      <w:lvlText w:val="%6."/>
+      <w:lvlJc w:val="right"/>
+      <w:pPr>
+        <w:ind w:left="72" w:hanging="360"/>
+      </w:pPr>
+      <w:rPr>
+        <w:rFonts w:hint="default"/>
+      </w:rPr>
+    </w:lvl>
+    <w:lvl w:ilvl="6">
+      <w:start w:val="1"/>
+      <w:numFmt w:val="decimal"/>
+      <w:lvlText w:val="%7."/>
+      <w:lvlJc w:val="left"/>
+      <w:pPr>
+        <w:ind w:left="72" w:hanging="360"/>
+      </w:pPr>
+      <w:rPr>
+        <w:rFonts w:hint="default"/>
+      </w:rPr>
+    </w:lvl>
+    <w:lvl w:ilvl="7">
+      <w:start w:val="1"/>
+      <w:numFmt w:val="lowerLetter"/>
+      <w:lvlText w:val="%8."/>
+      <w:lvlJc w:val="left"/>
+      <w:pPr>
+        <w:ind w:left="72" w:hanging="360"/>
+      </w:pPr>
+      <w:rPr>
+        <w:rFonts w:hint="default"/>
+      </w:rPr>
+    </w:lvl>
+    <w:lvl w:ilvl="8">
+      <w:start w:val="1"/>
+      <w:numFmt w:val="lowerRoman"/>
+      <w:lvlText w:val="%9."/>
+      <w:lvlJc w:val="right"/>
+      <w:pPr>
+        <w:ind w:left="72" w:hanging="360"/>
+      </w:pPr>
+      <w:rPr>
+        <w:rFonts w:hint="default"/>
+      </w:rPr>
+    </w:lvl>
+  </w:abstractNum>
+  <w:abstractNum w:abstractNumId="7" w15:restartNumberingAfterBreak="0">
+    <w:nsid w:val="7ED639E0"/>
+    <w:multiLevelType w:val="hybridMultilevel"/>
+    <w:tmpl w:val="15B881E4"/>
+    <w:lvl w:ilvl="0" w:tplc="0409000F">
+      <w:start w:val="1"/>
+      <w:numFmt w:val="decimal"/>
+      <w:lvlText w:val="%1."/>
+      <w:lvlJc w:val="left"/>
+      <w:pPr>
+        <w:ind w:left="720" w:hanging="360"/>
+      </w:pPr>
+    </w:lvl>
+    <w:lvl w:ilvl="1" w:tplc="04090019" w:tentative="1">
+      <w:start w:val="1"/>
+      <w:numFmt w:val="lowerLetter"/>
+      <w:lvlText w:val="%2."/>
+      <w:lvlJc w:val="left"/>
+      <w:pPr>
+        <w:ind w:left="1440" w:hanging="360"/>
+      </w:pPr>
+    </w:lvl>
+    <w:lvl w:ilvl="2" w:tplc="0409001B" w:tentative="1">
+      <w:start w:val="1"/>
+      <w:numFmt w:val="lowerRoman"/>
+      <w:lvlText w:val="%3."/>
+      <w:lvlJc w:val="right"/>
+      <w:pPr>
+        <w:ind w:left="2160" w:hanging="180"/>
+      </w:pPr>
+    </w:lvl>
+    <w:lvl w:ilvl="3" w:tplc="0409000F" w:tentative="1">
+      <w:start w:val="1"/>
+      <w:numFmt w:val="decimal"/>
+      <w:lvlText w:val="%4."/>
+      <w:lvlJc w:val="left"/>
+      <w:pPr>
+        <w:ind w:left="2880" w:hanging="360"/>
+      </w:pPr>
+    </w:lvl>
+    <w:lvl w:ilvl="4" w:tplc="04090019" w:tentative="1">
+      <w:start w:val="1"/>
+      <w:numFmt w:val="lowerLetter"/>
+      <w:lvlText w:val="%5."/>
+      <w:lvlJc w:val="left"/>
+      <w:pPr>
+        <w:ind w:left="3600" w:hanging="360"/>
+      </w:pPr>
+    </w:lvl>
+    <w:lvl w:ilvl="5" w:tplc="0409001B" w:tentative="1">
+      <w:start w:val="1"/>
+      <w:numFmt w:val="lowerRoman"/>
+      <w:lvlText w:val="%6."/>
+      <w:lvlJc w:val="right"/>
+      <w:pPr>
+        <w:ind w:left="4320" w:hanging="180"/>
+      </w:pPr>
+    </w:lvl>
+    <w:lvl w:ilvl="6" w:tplc="0409000F" w:tentative="1">
+      <w:start w:val="1"/>
+      <w:numFmt w:val="decimal"/>
+      <w:lvlText w:val="%7."/>
+      <w:lvlJc w:val="left"/>
+      <w:pPr>
+        <w:ind w:left="5040" w:hanging="360"/>
+      </w:pPr>
+    </w:lvl>
+    <w:lvl w:ilvl="7" w:tplc="04090019" w:tentative="1">
+      <w:start w:val="1"/>
+      <w:numFmt w:val="lowerLetter"/>
+      <w:lvlText w:val="%8."/>
+      <w:lvlJc w:val="left"/>
+      <w:pPr>
+        <w:ind w:left="5760" w:hanging="360"/>
+      </w:pPr>
+    </w:lvl>
+    <w:lvl w:ilvl="8" w:tplc="0409001B" w:tentative="1">
+      <w:start w:val="1"/>
+      <w:numFmt w:val="lowerRoman"/>
+      <w:lvlText w:val="%9."/>
+      <w:lvlJc w:val="right"/>
+      <w:pPr>
+        <w:ind w:left="6480" w:hanging="180"/>
+      </w:pPr>
+    </w:lvl>
+  </w:abstractNum>
   <w:num w:numId="1">
+    <w:abstractNumId w:val="2"/>
+  </w:num>
+  <w:num w:numId="2">
+    <w:abstractNumId w:val="6"/>
+  </w:num>
+  <w:num w:numId="3">
     <w:abstractNumId w:val="0"/>
+  </w:num>
+  <w:num w:numId="4">
+    <w:abstractNumId w:val="1"/>
+  </w:num>
+  <w:num w:numId="5">
+    <w:abstractNumId w:val="7"/>
+  </w:num>
+  <w:num w:numId="6">
+    <w:abstractNumId w:val="4"/>
+  </w:num>
+  <w:num w:numId="7">
+    <w:abstractNumId w:val="5"/>
+  </w:num>
+  <w:num w:numId="8">
+    <w:abstractNumId w:val="3"/>
   </w:num>
 </w:numbering>
 </file>
 
 <file path=word/styles.xml><?xml version="1.0" encoding="utf-8"?>
-<w:styles xmlns:mc="http://schemas.openxmlformats.org/markup-compatibility/2006" xmlns:r="http://schemas.openxmlformats.org/officeDocument/2006/relationships" xmlns:w="http://schemas.openxmlformats.org/wordprocessingml/2006/main" xmlns:w14="http://schemas.microsoft.com/office/word/2010/wordml" xmlns:w15="http://schemas.microsoft.com/office/word/2012/wordml" mc:Ignorable="w14 w15">
+<w:styles xmlns:mc="http://schemas.openxmlformats.org/markup-compatibility/2006" xmlns:r="http://schemas.openxmlformats.org/officeDocument/2006/relationships" xmlns:w="http://schemas.openxmlformats.org/wordprocessingml/2006/main" xmlns:w14="http://schemas.microsoft.com/office/word/2010/wordml" xmlns:w15="http://schemas.microsoft.com/office/word/2012/wordml" xmlns:w16se="http://schemas.microsoft.com/office/word/2015/wordml/symex" mc:Ignorable="w14 w15 w16se">
   <w:docDefaults>
     <w:rPrDefault>
       <w:rPr>
@@ -1154,6 +2248,72 @@
       <w:szCs w:val="32"/>
     </w:rPr>
   </w:style>
+  <w:style w:type="paragraph" w:styleId="Heading2">
+    <w:name w:val="heading 2"/>
+    <w:basedOn w:val="Normal"/>
+    <w:next w:val="Normal"/>
+    <w:link w:val="Heading2Char"/>
+    <w:uiPriority w:val="9"/>
+    <w:unhideWhenUsed/>
+    <w:qFormat/>
+    <w:rsid w:val="006478CD"/>
+    <w:pPr>
+      <w:keepNext/>
+      <w:keepLines/>
+      <w:spacing w:before="40" w:after="0"/>
+      <w:outlineLvl w:val="1"/>
+    </w:pPr>
+    <w:rPr>
+      <w:rFonts w:asciiTheme="majorHAnsi" w:eastAsiaTheme="majorEastAsia" w:hAnsiTheme="majorHAnsi" w:cstheme="majorBidi"/>
+      <w:color w:val="2E74B5" w:themeColor="accent1" w:themeShade="BF"/>
+      <w:sz w:val="26"/>
+      <w:szCs w:val="26"/>
+    </w:rPr>
+  </w:style>
+  <w:style w:type="paragraph" w:styleId="Heading3">
+    <w:name w:val="heading 3"/>
+    <w:basedOn w:val="Normal"/>
+    <w:next w:val="Normal"/>
+    <w:link w:val="Heading3Char"/>
+    <w:uiPriority w:val="9"/>
+    <w:unhideWhenUsed/>
+    <w:qFormat/>
+    <w:rsid w:val="00A9082F"/>
+    <w:pPr>
+      <w:keepNext/>
+      <w:keepLines/>
+      <w:spacing w:before="40" w:after="0"/>
+      <w:outlineLvl w:val="2"/>
+    </w:pPr>
+    <w:rPr>
+      <w:rFonts w:asciiTheme="majorHAnsi" w:eastAsiaTheme="majorEastAsia" w:hAnsiTheme="majorHAnsi" w:cstheme="majorBidi"/>
+      <w:color w:val="1F4D78" w:themeColor="accent1" w:themeShade="7F"/>
+      <w:sz w:val="24"/>
+      <w:szCs w:val="24"/>
+    </w:rPr>
+  </w:style>
+  <w:style w:type="paragraph" w:styleId="Heading4">
+    <w:name w:val="heading 4"/>
+    <w:basedOn w:val="Normal"/>
+    <w:next w:val="Normal"/>
+    <w:link w:val="Heading4Char"/>
+    <w:uiPriority w:val="9"/>
+    <w:unhideWhenUsed/>
+    <w:qFormat/>
+    <w:rsid w:val="00A9082F"/>
+    <w:pPr>
+      <w:keepNext/>
+      <w:keepLines/>
+      <w:spacing w:before="40" w:after="0"/>
+      <w:outlineLvl w:val="3"/>
+    </w:pPr>
+    <w:rPr>
+      <w:rFonts w:asciiTheme="majorHAnsi" w:eastAsiaTheme="majorEastAsia" w:hAnsiTheme="majorHAnsi" w:cstheme="majorBidi"/>
+      <w:i/>
+      <w:iCs/>
+      <w:color w:val="2E74B5" w:themeColor="accent1" w:themeShade="BF"/>
+    </w:rPr>
+  </w:style>
   <w:style w:type="character" w:default="1" w:styleId="DefaultParagraphFont">
     <w:name w:val="Default Paragraph Font"/>
     <w:uiPriority w:val="1"/>
@@ -1266,6 +2426,75 @@
       <w:ind w:left="720"/>
       <w:contextualSpacing/>
     </w:pPr>
+  </w:style>
+  <w:style w:type="paragraph" w:styleId="BalloonText">
+    <w:name w:val="Balloon Text"/>
+    <w:basedOn w:val="Normal"/>
+    <w:link w:val="BalloonTextChar"/>
+    <w:uiPriority w:val="99"/>
+    <w:semiHidden/>
+    <w:unhideWhenUsed/>
+    <w:rsid w:val="006478CD"/>
+    <w:pPr>
+      <w:spacing w:after="0" w:line="240" w:lineRule="auto"/>
+    </w:pPr>
+    <w:rPr>
+      <w:rFonts w:ascii="Segoe UI" w:hAnsi="Segoe UI" w:cs="Segoe UI"/>
+      <w:sz w:val="18"/>
+      <w:szCs w:val="18"/>
+    </w:rPr>
+  </w:style>
+  <w:style w:type="character" w:customStyle="1" w:styleId="BalloonTextChar">
+    <w:name w:val="Balloon Text Char"/>
+    <w:basedOn w:val="DefaultParagraphFont"/>
+    <w:link w:val="BalloonText"/>
+    <w:uiPriority w:val="99"/>
+    <w:semiHidden/>
+    <w:rsid w:val="006478CD"/>
+    <w:rPr>
+      <w:rFonts w:ascii="Segoe UI" w:hAnsi="Segoe UI" w:cs="Segoe UI"/>
+      <w:sz w:val="18"/>
+      <w:szCs w:val="18"/>
+    </w:rPr>
+  </w:style>
+  <w:style w:type="character" w:customStyle="1" w:styleId="Heading2Char">
+    <w:name w:val="Heading 2 Char"/>
+    <w:basedOn w:val="DefaultParagraphFont"/>
+    <w:link w:val="Heading2"/>
+    <w:uiPriority w:val="9"/>
+    <w:rsid w:val="006478CD"/>
+    <w:rPr>
+      <w:rFonts w:asciiTheme="majorHAnsi" w:eastAsiaTheme="majorEastAsia" w:hAnsiTheme="majorHAnsi" w:cstheme="majorBidi"/>
+      <w:color w:val="2E74B5" w:themeColor="accent1" w:themeShade="BF"/>
+      <w:sz w:val="26"/>
+      <w:szCs w:val="26"/>
+    </w:rPr>
+  </w:style>
+  <w:style w:type="character" w:customStyle="1" w:styleId="Heading3Char">
+    <w:name w:val="Heading 3 Char"/>
+    <w:basedOn w:val="DefaultParagraphFont"/>
+    <w:link w:val="Heading3"/>
+    <w:uiPriority w:val="9"/>
+    <w:rsid w:val="00A9082F"/>
+    <w:rPr>
+      <w:rFonts w:asciiTheme="majorHAnsi" w:eastAsiaTheme="majorEastAsia" w:hAnsiTheme="majorHAnsi" w:cstheme="majorBidi"/>
+      <w:color w:val="1F4D78" w:themeColor="accent1" w:themeShade="7F"/>
+      <w:sz w:val="24"/>
+      <w:szCs w:val="24"/>
+    </w:rPr>
+  </w:style>
+  <w:style w:type="character" w:customStyle="1" w:styleId="Heading4Char">
+    <w:name w:val="Heading 4 Char"/>
+    <w:basedOn w:val="DefaultParagraphFont"/>
+    <w:link w:val="Heading4"/>
+    <w:uiPriority w:val="9"/>
+    <w:rsid w:val="00A9082F"/>
+    <w:rPr>
+      <w:rFonts w:asciiTheme="majorHAnsi" w:eastAsiaTheme="majorEastAsia" w:hAnsiTheme="majorHAnsi" w:cstheme="majorBidi"/>
+      <w:i/>
+      <w:iCs/>
+      <w:color w:val="2E74B5" w:themeColor="accent1" w:themeShade="BF"/>
+    </w:rPr>
   </w:style>
 </w:styles>
 </file>

</xml_diff>